<commit_message>
Deliverable 4 - Minutes of Meeting updated
</commit_message>
<xml_diff>
--- a/HMS/MOM/HMS_Deliverable4_CodeInspection_Review_04012022.docx
+++ b/HMS/MOM/HMS_Deliverable4_CodeInspection_Review_04012022.docx
@@ -1673,633 +1673,426 @@
       </w:tr>
     </w:tbl>
     <w:p/>
-    <w:tbl>
-      <w:tblPr>
-        <w:tblStyle w:val="TableGrid"/>
-        <w:tblpPr w:leftFromText="180" w:rightFromText="180" w:vertAnchor="text" w:tblpY="63"/>
-        <w:tblW w:w="5436" w:type="pct"/>
-        <w:tblLook w:val="04A0" w:firstRow="1" w:lastRow="0" w:firstColumn="1" w:lastColumn="0" w:noHBand="0" w:noVBand="1"/>
-      </w:tblPr>
-      <w:tblGrid>
-        <w:gridCol w:w="1884"/>
-        <w:gridCol w:w="4050"/>
-        <w:gridCol w:w="4231"/>
-      </w:tblGrid>
-      <w:tr>
-        <w:trPr>
-          <w:trHeight w:val="620"/>
-        </w:trPr>
-        <w:tc>
-          <w:tcPr>
-            <w:tcW w:w="927" w:type="pct"/>
-            <w:shd w:val="clear" w:color="auto" w:fill="F2F2F2" w:themeFill="background1" w:themeFillShade="F2"/>
-          </w:tcPr>
-          <w:p>
-            <w:pPr>
-              <w:jc w:val="center"/>
-              <w:rPr>
-                <w:b/>
-                <w:bCs/>
-                <w:sz w:val="22"/>
-                <w:szCs w:val="22"/>
-              </w:rPr>
-            </w:pPr>
-          </w:p>
-          <w:p>
-            <w:pPr>
-              <w:jc w:val="center"/>
-              <w:rPr>
-                <w:b/>
-                <w:bCs/>
-                <w:sz w:val="22"/>
-                <w:szCs w:val="22"/>
-              </w:rPr>
-            </w:pPr>
-            <w:r>
-              <w:rPr>
-                <w:b/>
-                <w:bCs/>
-                <w:sz w:val="22"/>
-                <w:szCs w:val="22"/>
-              </w:rPr>
-              <w:t>Topic</w:t>
-            </w:r>
-          </w:p>
-        </w:tc>
-        <w:tc>
-          <w:tcPr>
-            <w:tcW w:w="1992" w:type="pct"/>
-            <w:shd w:val="clear" w:color="auto" w:fill="F2F2F2" w:themeFill="background1" w:themeFillShade="F2"/>
-          </w:tcPr>
-          <w:p>
-            <w:pPr>
-              <w:rPr>
-                <w:b/>
-                <w:bCs/>
-                <w:sz w:val="22"/>
-                <w:szCs w:val="22"/>
-              </w:rPr>
-            </w:pPr>
-          </w:p>
-          <w:p>
-            <w:pPr>
-              <w:jc w:val="center"/>
-              <w:rPr>
-                <w:b/>
-                <w:bCs/>
-                <w:sz w:val="22"/>
-                <w:szCs w:val="22"/>
-              </w:rPr>
-            </w:pPr>
-            <w:r>
-              <w:rPr>
-                <w:b/>
-                <w:bCs/>
-                <w:sz w:val="22"/>
-                <w:szCs w:val="22"/>
-              </w:rPr>
-              <w:t>Discussion Points</w:t>
-            </w:r>
-          </w:p>
-        </w:tc>
-        <w:tc>
-          <w:tcPr>
-            <w:tcW w:w="2081" w:type="pct"/>
-            <w:shd w:val="clear" w:color="auto" w:fill="F2F2F2" w:themeFill="background1" w:themeFillShade="F2"/>
-          </w:tcPr>
-          <w:p>
-            <w:pPr>
-              <w:rPr>
-                <w:b/>
-                <w:bCs/>
-                <w:sz w:val="22"/>
-                <w:szCs w:val="22"/>
-              </w:rPr>
-            </w:pPr>
-          </w:p>
-          <w:p>
-            <w:pPr>
-              <w:jc w:val="center"/>
-              <w:rPr>
-                <w:b/>
-                <w:bCs/>
-                <w:sz w:val="22"/>
-                <w:szCs w:val="22"/>
-              </w:rPr>
-            </w:pPr>
-            <w:r>
-              <w:rPr>
-                <w:b/>
-                <w:bCs/>
-                <w:sz w:val="22"/>
-                <w:szCs w:val="22"/>
-              </w:rPr>
-              <w:t>Action Items</w:t>
-            </w:r>
-          </w:p>
-        </w:tc>
-      </w:tr>
-      <w:tr>
-        <w:trPr>
-          <w:trHeight w:val="620"/>
-        </w:trPr>
-        <w:tc>
-          <w:tcPr>
-            <w:tcW w:w="927" w:type="pct"/>
-            <w:shd w:val="clear" w:color="auto" w:fill="auto"/>
-          </w:tcPr>
-          <w:p>
-            <w:pPr>
-              <w:spacing w:before="240"/>
-              <w:jc w:val="center"/>
-              <w:rPr>
-                <w:bCs/>
-                <w:sz w:val="22"/>
-                <w:szCs w:val="22"/>
-              </w:rPr>
-            </w:pPr>
-            <w:r>
-              <w:rPr>
-                <w:bCs/>
-                <w:sz w:val="22"/>
-                <w:szCs w:val="22"/>
-              </w:rPr>
-              <w:t>Elicitation Workshop</w:t>
-            </w:r>
-          </w:p>
-        </w:tc>
-        <w:tc>
-          <w:tcPr>
-            <w:tcW w:w="1992" w:type="pct"/>
-            <w:shd w:val="clear" w:color="auto" w:fill="auto"/>
-          </w:tcPr>
-          <w:p>
-            <w:pPr>
-              <w:pStyle w:val="ListParagraph"/>
-              <w:numPr>
-                <w:ilvl w:val="0"/>
-                <w:numId w:val="2"/>
-              </w:numPr>
-              <w:rPr>
-                <w:rFonts w:ascii="Times New Roman" w:hAnsi="Times New Roman"/>
-                <w:bCs/>
-              </w:rPr>
-            </w:pPr>
-            <w:r>
-              <w:rPr>
-                <w:rFonts w:ascii="Times New Roman" w:hAnsi="Times New Roman"/>
-                <w:bCs/>
-              </w:rPr>
-              <w:t xml:space="preserve">Team </w:t>
-            </w:r>
-            <w:proofErr w:type="spellStart"/>
-            <w:r>
-              <w:rPr>
-                <w:rFonts w:ascii="Times New Roman" w:hAnsi="Times New Roman"/>
-                <w:bCs/>
-              </w:rPr>
-              <w:t>Eagleverse</w:t>
-            </w:r>
-            <w:proofErr w:type="spellEnd"/>
-            <w:r>
-              <w:rPr>
-                <w:rFonts w:ascii="Times New Roman" w:hAnsi="Times New Roman"/>
-                <w:bCs/>
-              </w:rPr>
-              <w:t xml:space="preserve"> provided feedback on </w:t>
-            </w:r>
-            <w:r>
-              <w:rPr>
-                <w:rFonts w:ascii="Times New Roman" w:hAnsi="Times New Roman"/>
-                <w:bCs/>
-              </w:rPr>
-              <w:t xml:space="preserve">the </w:t>
-            </w:r>
-            <w:r>
-              <w:rPr>
-                <w:rFonts w:ascii="Times New Roman" w:hAnsi="Times New Roman"/>
-                <w:bCs/>
-              </w:rPr>
-              <w:t xml:space="preserve">Code Inspection Document </w:t>
-            </w:r>
-            <w:r>
-              <w:rPr>
-                <w:rFonts w:ascii="Times New Roman" w:hAnsi="Times New Roman"/>
-                <w:bCs/>
-              </w:rPr>
-              <w:t xml:space="preserve">during </w:t>
-            </w:r>
-            <w:r>
-              <w:rPr>
-                <w:rFonts w:ascii="Times New Roman" w:hAnsi="Times New Roman"/>
-                <w:bCs/>
-              </w:rPr>
-              <w:t xml:space="preserve">the </w:t>
-            </w:r>
-            <w:r>
-              <w:rPr>
-                <w:rFonts w:ascii="Times New Roman" w:hAnsi="Times New Roman"/>
-                <w:bCs/>
-              </w:rPr>
-              <w:t>review discussion</w:t>
-            </w:r>
-            <w:r>
-              <w:rPr>
-                <w:rFonts w:ascii="Times New Roman" w:hAnsi="Times New Roman"/>
-                <w:bCs/>
-              </w:rPr>
-              <w:t>.</w:t>
-            </w:r>
-          </w:p>
-          <w:p>
-            <w:pPr>
-              <w:pStyle w:val="ListParagraph"/>
-              <w:numPr>
-                <w:ilvl w:val="0"/>
-                <w:numId w:val="2"/>
-              </w:numPr>
-              <w:rPr>
-                <w:rFonts w:ascii="Times New Roman" w:hAnsi="Times New Roman"/>
-                <w:bCs/>
-              </w:rPr>
-            </w:pPr>
-            <w:r>
-              <w:rPr>
-                <w:rFonts w:ascii="Times New Roman" w:hAnsi="Times New Roman"/>
-                <w:bCs/>
-              </w:rPr>
-              <w:t xml:space="preserve">All project members </w:t>
-            </w:r>
-            <w:r>
-              <w:rPr>
-                <w:rFonts w:ascii="Times New Roman" w:hAnsi="Times New Roman"/>
-                <w:bCs/>
-              </w:rPr>
-              <w:t xml:space="preserve">mutually agreed on </w:t>
-            </w:r>
-            <w:r>
-              <w:rPr>
-                <w:rFonts w:ascii="Times New Roman" w:hAnsi="Times New Roman"/>
-                <w:bCs/>
-              </w:rPr>
-              <w:t xml:space="preserve">minor </w:t>
-            </w:r>
-            <w:r>
-              <w:rPr>
-                <w:rFonts w:ascii="Times New Roman" w:hAnsi="Times New Roman"/>
-                <w:bCs/>
-              </w:rPr>
-              <w:t xml:space="preserve">changes suggested w.r.t to some sections in </w:t>
-            </w:r>
-            <w:r>
-              <w:rPr>
-                <w:rFonts w:ascii="Times New Roman" w:hAnsi="Times New Roman"/>
-                <w:bCs/>
-              </w:rPr>
-              <w:t xml:space="preserve">the </w:t>
-            </w:r>
-            <w:r>
-              <w:rPr>
-                <w:rFonts w:ascii="Times New Roman" w:hAnsi="Times New Roman"/>
-                <w:bCs/>
-              </w:rPr>
-              <w:t>code inspection document</w:t>
-            </w:r>
-          </w:p>
-        </w:tc>
-        <w:tc>
-          <w:tcPr>
-            <w:tcW w:w="2081" w:type="pct"/>
-            <w:shd w:val="clear" w:color="auto" w:fill="auto"/>
-          </w:tcPr>
-          <w:p>
-            <w:pPr>
-              <w:pStyle w:val="ListParagraph"/>
-              <w:numPr>
-                <w:ilvl w:val="0"/>
-                <w:numId w:val="2"/>
-              </w:numPr>
-              <w:rPr>
-                <w:bCs/>
-              </w:rPr>
-            </w:pPr>
-            <w:r>
-              <w:rPr>
-                <w:bCs/>
-              </w:rPr>
-              <w:t xml:space="preserve">Elicitor/Record Keeper will update the </w:t>
-            </w:r>
-            <w:r>
-              <w:rPr>
-                <w:bCs/>
-              </w:rPr>
-              <w:t xml:space="preserve">review meeting </w:t>
-            </w:r>
-            <w:r>
-              <w:rPr>
-                <w:bCs/>
-              </w:rPr>
-              <w:t xml:space="preserve">feedback along with </w:t>
-            </w:r>
-            <w:r>
-              <w:rPr>
-                <w:bCs/>
-              </w:rPr>
-              <w:t xml:space="preserve">the </w:t>
-            </w:r>
-            <w:r>
-              <w:rPr>
-                <w:bCs/>
-              </w:rPr>
-              <w:t>agree</w:t>
-            </w:r>
-            <w:r>
-              <w:rPr>
-                <w:bCs/>
-              </w:rPr>
-              <w:t>d</w:t>
-            </w:r>
-            <w:r>
-              <w:rPr>
-                <w:bCs/>
-              </w:rPr>
-              <w:t xml:space="preserve"> document to Trello and </w:t>
-            </w:r>
-            <w:r>
-              <w:rPr>
-                <w:bCs/>
-              </w:rPr>
-              <w:t>GitHub</w:t>
-            </w:r>
-            <w:r>
-              <w:rPr>
-                <w:bCs/>
-              </w:rPr>
-              <w:t xml:space="preserve"> </w:t>
-            </w:r>
-            <w:r>
-              <w:rPr>
-                <w:bCs/>
-              </w:rPr>
-              <w:t>Repo.</w:t>
-            </w:r>
-          </w:p>
-          <w:p>
-            <w:pPr>
-              <w:pStyle w:val="ListParagraph"/>
-              <w:rPr>
-                <w:bCs/>
-              </w:rPr>
-            </w:pPr>
-            <w:r>
-              <w:rPr>
-                <w:bCs/>
-              </w:rPr>
-              <w:t xml:space="preserve">Trello Task Path - </w:t>
-            </w:r>
-            <w:r>
-              <w:t xml:space="preserve"> </w:t>
-            </w:r>
-            <w:hyperlink r:id="rId7" w:history="1">
-              <w:r>
-                <w:rPr>
-                  <w:rStyle w:val="Hyperlink"/>
-                  <w:bCs/>
-                </w:rPr>
-                <w:t>https://trello.com/c/LAN4tWB6/16-code-inspection-discussion</w:t>
-              </w:r>
-            </w:hyperlink>
-            <w:r>
-              <w:rPr>
-                <w:bCs/>
-              </w:rPr>
-              <w:t xml:space="preserve"> </w:t>
-            </w:r>
-          </w:p>
-          <w:p>
-            <w:pPr>
-              <w:pStyle w:val="ListParagraph"/>
-              <w:numPr>
-                <w:ilvl w:val="0"/>
-                <w:numId w:val="2"/>
-              </w:numPr>
-              <w:rPr>
-                <w:bCs/>
-              </w:rPr>
-            </w:pPr>
-            <w:r>
-              <w:rPr>
-                <w:bCs/>
-              </w:rPr>
-              <w:t>GitHub Repo Directory Path</w:t>
-            </w:r>
-          </w:p>
-          <w:p>
-            <w:pPr>
-              <w:pStyle w:val="ListParagraph"/>
-              <w:rPr>
-                <w:b/>
-              </w:rPr>
-            </w:pPr>
-            <w:r>
-              <w:rPr>
-                <w:b/>
-              </w:rPr>
-              <w:t>‘HMS/MOM/</w:t>
-            </w:r>
-            <w:proofErr w:type="spellStart"/>
-            <w:r>
-              <w:rPr>
-                <w:b/>
-              </w:rPr>
-              <w:t>Feedback_Pointers</w:t>
-            </w:r>
-            <w:proofErr w:type="spellEnd"/>
-            <w:r>
-              <w:rPr>
-                <w:b/>
-              </w:rPr>
-              <w:t xml:space="preserve">’ </w:t>
-            </w:r>
-          </w:p>
-          <w:p>
-            <w:pPr>
-              <w:pStyle w:val="ListParagraph"/>
-              <w:rPr>
-                <w:bCs/>
-              </w:rPr>
-            </w:pPr>
-          </w:p>
-          <w:p>
-            <w:pPr>
-              <w:pStyle w:val="ListParagraph"/>
-              <w:rPr>
-                <w:bCs/>
-              </w:rPr>
-            </w:pPr>
-          </w:p>
-          <w:p>
-            <w:pPr>
-              <w:pStyle w:val="ListParagraph"/>
-              <w:numPr>
-                <w:ilvl w:val="0"/>
-                <w:numId w:val="2"/>
-              </w:numPr>
-              <w:rPr>
-                <w:bCs/>
-              </w:rPr>
-            </w:pPr>
-            <w:r>
-              <w:rPr>
-                <w:bCs/>
-              </w:rPr>
-              <w:lastRenderedPageBreak/>
-              <w:t xml:space="preserve">Group members will revisit the </w:t>
-            </w:r>
-            <w:r>
-              <w:rPr>
-                <w:bCs/>
-              </w:rPr>
-              <w:t xml:space="preserve">code inspection document </w:t>
-            </w:r>
-            <w:r>
-              <w:rPr>
-                <w:bCs/>
-              </w:rPr>
-              <w:t xml:space="preserve">during </w:t>
-            </w:r>
-            <w:r>
-              <w:rPr>
-                <w:bCs/>
-              </w:rPr>
-              <w:t xml:space="preserve">the </w:t>
-            </w:r>
-            <w:r>
-              <w:rPr>
-                <w:bCs/>
-              </w:rPr>
-              <w:t xml:space="preserve">deliverable </w:t>
-            </w:r>
-            <w:r>
-              <w:rPr>
-                <w:bCs/>
-              </w:rPr>
-              <w:t>4 peer</w:t>
-            </w:r>
-            <w:r>
-              <w:rPr>
-                <w:bCs/>
-              </w:rPr>
-              <w:t>-to-</w:t>
-            </w:r>
-            <w:r>
-              <w:rPr>
-                <w:bCs/>
-              </w:rPr>
-              <w:t>peer code review</w:t>
-            </w:r>
-            <w:r>
-              <w:rPr>
-                <w:bCs/>
-              </w:rPr>
-              <w:t>.</w:t>
-            </w:r>
-          </w:p>
-        </w:tc>
-      </w:tr>
-      <w:tr>
-        <w:trPr>
-          <w:trHeight w:val="620"/>
-        </w:trPr>
-        <w:tc>
-          <w:tcPr>
-            <w:tcW w:w="927" w:type="pct"/>
-            <w:shd w:val="clear" w:color="auto" w:fill="auto"/>
-          </w:tcPr>
-          <w:p>
-            <w:pPr>
-              <w:spacing w:before="240"/>
-              <w:jc w:val="center"/>
-              <w:rPr>
-                <w:bCs/>
-                <w:sz w:val="22"/>
-                <w:szCs w:val="22"/>
-              </w:rPr>
-            </w:pPr>
-            <w:r>
-              <w:rPr>
-                <w:bCs/>
-                <w:sz w:val="22"/>
-                <w:szCs w:val="22"/>
-              </w:rPr>
-              <w:lastRenderedPageBreak/>
-              <w:t>Next Meeting</w:t>
-            </w:r>
-          </w:p>
-        </w:tc>
-        <w:tc>
-          <w:tcPr>
-            <w:tcW w:w="1992" w:type="pct"/>
-            <w:shd w:val="clear" w:color="auto" w:fill="auto"/>
-          </w:tcPr>
-          <w:p>
-            <w:pPr>
-              <w:rPr>
-                <w:sz w:val="22"/>
-                <w:szCs w:val="22"/>
-              </w:rPr>
-            </w:pPr>
-            <w:r>
-              <w:rPr>
-                <w:sz w:val="22"/>
-                <w:szCs w:val="22"/>
-              </w:rPr>
-              <w:t xml:space="preserve">Deliverables </w:t>
-            </w:r>
-            <w:r>
-              <w:rPr>
-                <w:sz w:val="22"/>
-                <w:szCs w:val="22"/>
-              </w:rPr>
-              <w:t>4</w:t>
-            </w:r>
-            <w:r>
-              <w:rPr>
-                <w:sz w:val="22"/>
-                <w:szCs w:val="22"/>
-              </w:rPr>
-              <w:t xml:space="preserve"> </w:t>
-            </w:r>
-            <w:r>
-              <w:rPr>
-                <w:sz w:val="22"/>
-                <w:szCs w:val="22"/>
-              </w:rPr>
-              <w:t>Deployment and Demo</w:t>
-            </w:r>
-          </w:p>
-        </w:tc>
-        <w:tc>
-          <w:tcPr>
-            <w:tcW w:w="2081" w:type="pct"/>
-            <w:shd w:val="clear" w:color="auto" w:fill="auto"/>
-          </w:tcPr>
-          <w:p>
-            <w:pPr>
-              <w:ind w:left="-14"/>
-              <w:rPr>
-                <w:sz w:val="22"/>
-                <w:szCs w:val="22"/>
-              </w:rPr>
-            </w:pPr>
-          </w:p>
-        </w:tc>
-      </w:tr>
-      <w:bookmarkEnd w:id="0"/>
-    </w:tbl>
+    <w:p>
+      <w:pPr>
+        <w:rPr>
+          <w:b/>
+          <w:bCs/>
+          <w:sz w:val="22"/>
+          <w:szCs w:val="22"/>
+          <w:u w:val="single"/>
+        </w:rPr>
+      </w:pPr>
+      <w:r>
+        <w:rPr>
+          <w:b/>
+          <w:bCs/>
+          <w:sz w:val="22"/>
+          <w:szCs w:val="22"/>
+          <w:u w:val="single"/>
+        </w:rPr>
+        <w:t>Discussion Points</w:t>
+      </w:r>
+    </w:p>
+    <w:p>
+      <w:pPr>
+        <w:rPr>
+          <w:b/>
+          <w:bCs/>
+          <w:sz w:val="22"/>
+          <w:szCs w:val="22"/>
+        </w:rPr>
+      </w:pPr>
+    </w:p>
+    <w:p>
+      <w:pPr>
+        <w:pStyle w:val="ListParagraph"/>
+        <w:numPr>
+          <w:ilvl w:val="0"/>
+          <w:numId w:val="16"/>
+        </w:numPr>
+      </w:pPr>
+      <w:r>
+        <w:t xml:space="preserve">Team </w:t>
+      </w:r>
+      <w:proofErr w:type="spellStart"/>
+      <w:r>
+        <w:t>Eagleverse</w:t>
+      </w:r>
+      <w:proofErr w:type="spellEnd"/>
+      <w:r>
+        <w:t xml:space="preserve"> provided feedback on the Code Inspection Document during the review discussion.</w:t>
+      </w:r>
+    </w:p>
+    <w:p>
+      <w:pPr>
+        <w:pStyle w:val="ListParagraph"/>
+        <w:numPr>
+          <w:ilvl w:val="0"/>
+          <w:numId w:val="15"/>
+        </w:numPr>
+      </w:pPr>
+      <w:r>
+        <w:t>All project members mutually agreed on minor changes suggested w.r.t to some sections in the code inspection document</w:t>
+      </w:r>
+      <w:r>
+        <w:t>.</w:t>
+      </w:r>
+    </w:p>
+    <w:p>
+      <w:pPr>
+        <w:pStyle w:val="ListParagraph"/>
+        <w:numPr>
+          <w:ilvl w:val="0"/>
+          <w:numId w:val="15"/>
+        </w:numPr>
+      </w:pPr>
+      <w:r>
+        <w:t xml:space="preserve">Some of </w:t>
+      </w:r>
+      <w:r>
+        <w:t xml:space="preserve">the </w:t>
+      </w:r>
+      <w:r>
+        <w:t xml:space="preserve">suggestions are : </w:t>
+      </w:r>
+    </w:p>
+    <w:p>
+      <w:pPr>
+        <w:pStyle w:val="ListParagraph"/>
+        <w:ind w:left="1440"/>
+      </w:pPr>
+    </w:p>
+    <w:p>
+      <w:pPr>
+        <w:pStyle w:val="ListParagraph"/>
+        <w:numPr>
+          <w:ilvl w:val="1"/>
+          <w:numId w:val="15"/>
+        </w:numPr>
+        <w:ind w:left="1800"/>
+      </w:pPr>
+      <w:r>
+        <w:t>The l</w:t>
+      </w:r>
+      <w:r>
+        <w:t xml:space="preserve">ength of </w:t>
+      </w:r>
+      <w:r>
+        <w:t xml:space="preserve">the </w:t>
+      </w:r>
+      <w:r>
+        <w:t xml:space="preserve">overall code inspection document can be reduced (as per the submission guidelines) </w:t>
+      </w:r>
+    </w:p>
+    <w:p>
+      <w:pPr>
+        <w:pStyle w:val="ListParagraph"/>
+        <w:numPr>
+          <w:ilvl w:val="1"/>
+          <w:numId w:val="15"/>
+        </w:numPr>
+        <w:ind w:left="1800"/>
+      </w:pPr>
+      <w:r>
+        <w:t>Comments should be added in angular (</w:t>
+      </w:r>
+      <w:proofErr w:type="spellStart"/>
+      <w:r>
+        <w:t>ts</w:t>
+      </w:r>
+      <w:proofErr w:type="spellEnd"/>
+      <w:r>
+        <w:t xml:space="preserve"> code) if </w:t>
+      </w:r>
+      <w:r>
+        <w:t>it’s</w:t>
+      </w:r>
+      <w:r>
+        <w:t xml:space="preserve"> not present </w:t>
+      </w:r>
+      <w:r>
+        <w:t>in</w:t>
+      </w:r>
+      <w:r>
+        <w:t xml:space="preserve"> some places</w:t>
+      </w:r>
+    </w:p>
+    <w:p>
+      <w:pPr>
+        <w:pStyle w:val="ListParagraph"/>
+        <w:numPr>
+          <w:ilvl w:val="1"/>
+          <w:numId w:val="15"/>
+        </w:numPr>
+        <w:ind w:left="1800"/>
+      </w:pPr>
+      <w:r>
+        <w:t>SQL code snippet</w:t>
+      </w:r>
+      <w:r>
+        <w:t>s</w:t>
+      </w:r>
+      <w:r>
+        <w:t xml:space="preserve"> can be avoided in inspection document</w:t>
+      </w:r>
+      <w:r>
+        <w:t>s</w:t>
+      </w:r>
+      <w:r>
+        <w:t>.</w:t>
+      </w:r>
+    </w:p>
+    <w:p>
+      <w:pPr>
+        <w:rPr>
+          <w:b/>
+          <w:bCs/>
+          <w:sz w:val="22"/>
+          <w:szCs w:val="22"/>
+        </w:rPr>
+      </w:pPr>
+    </w:p>
+    <w:p>
+      <w:pPr>
+        <w:rPr>
+          <w:b/>
+          <w:bCs/>
+          <w:sz w:val="22"/>
+          <w:szCs w:val="22"/>
+        </w:rPr>
+      </w:pPr>
+    </w:p>
+    <w:p>
+      <w:pPr>
+        <w:rPr>
+          <w:b/>
+          <w:bCs/>
+          <w:sz w:val="22"/>
+          <w:szCs w:val="22"/>
+        </w:rPr>
+      </w:pPr>
+    </w:p>
+    <w:p>
+      <w:pPr>
+        <w:rPr>
+          <w:b/>
+          <w:bCs/>
+          <w:sz w:val="22"/>
+          <w:szCs w:val="22"/>
+        </w:rPr>
+      </w:pPr>
+    </w:p>
+    <w:p>
+      <w:pPr>
+        <w:rPr>
+          <w:b/>
+          <w:bCs/>
+          <w:sz w:val="22"/>
+          <w:szCs w:val="22"/>
+        </w:rPr>
+      </w:pPr>
+      <w:r>
+        <w:rPr>
+          <w:b/>
+          <w:bCs/>
+          <w:sz w:val="22"/>
+          <w:szCs w:val="22"/>
+        </w:rPr>
+        <w:t>Action Items</w:t>
+      </w:r>
+    </w:p>
+    <w:p>
+      <w:pPr>
+        <w:rPr>
+          <w:b/>
+          <w:bCs/>
+          <w:sz w:val="22"/>
+          <w:szCs w:val="22"/>
+        </w:rPr>
+      </w:pPr>
+    </w:p>
+    <w:p>
+      <w:pPr>
+        <w:rPr>
+          <w:bCs/>
+        </w:rPr>
+      </w:pPr>
+    </w:p>
+    <w:p>
+      <w:pPr>
+        <w:pStyle w:val="ListParagraph"/>
+        <w:numPr>
+          <w:ilvl w:val="0"/>
+          <w:numId w:val="13"/>
+        </w:numPr>
+        <w:rPr>
+          <w:bCs/>
+        </w:rPr>
+      </w:pPr>
+      <w:r>
+        <w:rPr>
+          <w:bCs/>
+        </w:rPr>
+        <w:t>Elicitor/Record Keeper will update the review meeting feedback along with the agreed document to Trello and GitHub Repo.</w:t>
+      </w:r>
+    </w:p>
+    <w:p>
+      <w:pPr>
+        <w:pStyle w:val="ListParagraph"/>
+        <w:numPr>
+          <w:ilvl w:val="0"/>
+          <w:numId w:val="13"/>
+        </w:numPr>
+        <w:rPr>
+          <w:bCs/>
+        </w:rPr>
+      </w:pPr>
+      <w:r>
+        <w:rPr>
+          <w:bCs/>
+        </w:rPr>
+        <w:t xml:space="preserve">Trello Task Path -  </w:t>
+      </w:r>
+      <w:hyperlink r:id="rId7" w:history="1">
+        <w:r>
+          <w:rPr>
+            <w:rStyle w:val="Hyperlink"/>
+            <w:bCs/>
+          </w:rPr>
+          <w:t>https://trello.com/c/LAN4tWB6/16-code-inspection-discussion</w:t>
+        </w:r>
+      </w:hyperlink>
+      <w:r>
+        <w:rPr>
+          <w:bCs/>
+        </w:rPr>
+        <w:t xml:space="preserve"> </w:t>
+      </w:r>
+      <w:r>
+        <w:rPr>
+          <w:bCs/>
+        </w:rPr>
+        <w:t xml:space="preserve"> </w:t>
+      </w:r>
+    </w:p>
+    <w:p>
+      <w:pPr>
+        <w:pStyle w:val="ListParagraph"/>
+        <w:numPr>
+          <w:ilvl w:val="0"/>
+          <w:numId w:val="13"/>
+        </w:numPr>
+        <w:rPr>
+          <w:bCs/>
+        </w:rPr>
+      </w:pPr>
+      <w:r>
+        <w:rPr>
+          <w:bCs/>
+        </w:rPr>
+        <w:t>GitHub Repo Directory Pat</w:t>
+      </w:r>
+      <w:r>
+        <w:rPr>
+          <w:bCs/>
+        </w:rPr>
+        <w:t xml:space="preserve">h </w:t>
+      </w:r>
+      <w:hyperlink r:id="rId8" w:history="1">
+        <w:r>
+          <w:rPr>
+            <w:rStyle w:val="Hyperlink"/>
+            <w:bCs/>
+          </w:rPr>
+          <w:t>https://github.com/abhayarora23UNT/UntSeProjects2022/tree/</w:t>
+        </w:r>
+        <w:r>
+          <w:rPr>
+            <w:rStyle w:val="Hyperlink"/>
+            <w:bCs/>
+          </w:rPr>
+          <w:t>main</w:t>
+        </w:r>
+        <w:r>
+          <w:rPr>
+            <w:rStyle w:val="Hyperlink"/>
+            <w:bCs/>
+          </w:rPr>
+          <w:t>/HMS/MOM/Feedback_Pointers</w:t>
+        </w:r>
+      </w:hyperlink>
+      <w:r>
+        <w:rPr>
+          <w:bCs/>
+        </w:rPr>
+        <w:t xml:space="preserve"> </w:t>
+      </w:r>
+    </w:p>
+    <w:p>
+      <w:pPr>
+        <w:pStyle w:val="ListParagraph"/>
+        <w:numPr>
+          <w:ilvl w:val="0"/>
+          <w:numId w:val="13"/>
+        </w:numPr>
+        <w:rPr>
+          <w:bCs/>
+        </w:rPr>
+      </w:pPr>
+      <w:r>
+        <w:rPr>
+          <w:bCs/>
+        </w:rPr>
+        <w:t>Group members will revisit the code inspection document during the deliverable 4 peer-to-peer code review</w:t>
+      </w:r>
+      <w:r>
+        <w:rPr>
+          <w:bCs/>
+        </w:rPr>
+        <w:t xml:space="preserve"> process.</w:t>
+      </w:r>
+    </w:p>
+    <w:bookmarkEnd w:id="0"/>
     <w:p/>
+    <w:p/>
+    <w:p>
+      <w:pPr>
+        <w:rPr>
+          <w:b/>
+          <w:bCs/>
+          <w:sz w:val="22"/>
+          <w:szCs w:val="22"/>
+        </w:rPr>
+      </w:pPr>
+      <w:r>
+        <w:rPr>
+          <w:b/>
+          <w:bCs/>
+          <w:sz w:val="22"/>
+          <w:szCs w:val="22"/>
+        </w:rPr>
+        <w:t>Next Meeting</w:t>
+      </w:r>
+    </w:p>
+    <w:p/>
+    <w:p>
+      <w:pPr>
+        <w:pStyle w:val="ListParagraph"/>
+        <w:numPr>
+          <w:ilvl w:val="0"/>
+          <w:numId w:val="14"/>
+        </w:numPr>
+      </w:pPr>
+      <w:r>
+        <w:t>Deliverables 4 Deployment and Demo</w:t>
+      </w:r>
+      <w:r>
+        <w:t>.</w:t>
+      </w:r>
+    </w:p>
     <w:sectPr>
-      <w:headerReference w:type="default" r:id="rId8"/>
+      <w:headerReference w:type="default" r:id="rId9"/>
       <w:pgSz w:w="12240" w:h="15840"/>
       <w:pgMar w:top="1440" w:right="1440" w:bottom="1440" w:left="1440" w:header="720" w:footer="720" w:gutter="0"/>
       <w:cols w:space="720"/>
@@ -2401,6 +2194,119 @@
 <file path=word/numbering.xml><?xml version="1.0" encoding="utf-8"?>
 <w:numbering xmlns:wpc="http://schemas.microsoft.com/office/word/2010/wordprocessingCanvas" xmlns:cx="http://schemas.microsoft.com/office/drawing/2014/chartex" xmlns:cx1="http://schemas.microsoft.com/office/drawing/2015/9/8/chartex" xmlns:cx2="http://schemas.microsoft.com/office/drawing/2015/10/21/chartex" xmlns:cx3="http://schemas.microsoft.com/office/drawing/2016/5/9/chartex" xmlns:cx4="http://schemas.microsoft.com/office/drawing/2016/5/10/chartex" xmlns:cx5="http://schemas.microsoft.com/office/drawing/2016/5/11/chartex" xmlns:cx6="http://schemas.microsoft.com/office/drawing/2016/5/12/chartex" xmlns:cx7="http://schemas.microsoft.com/office/drawing/2016/5/13/chartex" xmlns:cx8="http://schemas.microsoft.com/office/drawing/2016/5/14/chartex" xmlns:mc="http://schemas.openxmlformats.org/markup-compatibility/2006" xmlns:aink="http://schemas.microsoft.com/office/drawing/2016/ink" xmlns:am3d="http://schemas.microsoft.com/office/drawing/2017/model3d" xmlns:o="urn:schemas-microsoft-com:office:office" xmlns:r="http://schemas.openxmlformats.org/officeDocument/2006/relationships" xmlns:m="http://schemas.openxmlformats.org/officeDocument/2006/math" xmlns:v="urn:schemas-microsoft-com:vml" xmlns:wp14="http://schemas.microsoft.com/office/word/2010/wordprocessingDrawing" xmlns:wp="http://schemas.openxmlformats.org/drawingml/2006/wordprocessingDrawing" xmlns:w10="urn:schemas-microsoft-com:office:word" xmlns:w="http://schemas.openxmlformats.org/wordprocessingml/2006/main" xmlns:w14="http://schemas.microsoft.com/office/word/2010/wordml" xmlns:w15="http://schemas.microsoft.com/office/word/2012/wordml" xmlns:w16cex="http://schemas.microsoft.com/office/word/2018/wordml/cex" xmlns:w16cid="http://schemas.microsoft.com/office/word/2016/wordml/cid" xmlns:w16="http://schemas.microsoft.com/office/word/2018/wordml" xmlns:w16sdtdh="http://schemas.microsoft.com/office/word/2020/wordml/sdtdatahash" xmlns:w16se="http://schemas.microsoft.com/office/word/2015/wordml/symex" xmlns:wpg="http://schemas.microsoft.com/office/word/2010/wordprocessingGroup" xmlns:wpi="http://schemas.microsoft.com/office/word/2010/wordprocessingInk" xmlns:wne="http://schemas.microsoft.com/office/word/2006/wordml" xmlns:wps="http://schemas.microsoft.com/office/word/2010/wordprocessingShape" mc:Ignorable="w14 w15 w16se w16cid w16 w16cex w16sdtdh wp14">
   <w:abstractNum w:abstractNumId="0" w15:restartNumberingAfterBreak="0">
+    <w:nsid w:val="0150028C"/>
+    <w:multiLevelType w:val="hybridMultilevel"/>
+    <w:tmpl w:val="E8BADC3C"/>
+    <w:lvl w:ilvl="0" w:tplc="04090001">
+      <w:start w:val="1"/>
+      <w:numFmt w:val="bullet"/>
+      <w:lvlText w:val=""/>
+      <w:lvlJc w:val="left"/>
+      <w:pPr>
+        <w:ind w:left="720" w:hanging="360"/>
+      </w:pPr>
+      <w:rPr>
+        <w:rFonts w:ascii="Symbol" w:hAnsi="Symbol" w:hint="default"/>
+      </w:rPr>
+    </w:lvl>
+    <w:lvl w:ilvl="1" w:tplc="04090003" w:tentative="1">
+      <w:start w:val="1"/>
+      <w:numFmt w:val="bullet"/>
+      <w:lvlText w:val="o"/>
+      <w:lvlJc w:val="left"/>
+      <w:pPr>
+        <w:ind w:left="1440" w:hanging="360"/>
+      </w:pPr>
+      <w:rPr>
+        <w:rFonts w:ascii="Courier New" w:hAnsi="Courier New" w:cs="Courier New" w:hint="default"/>
+      </w:rPr>
+    </w:lvl>
+    <w:lvl w:ilvl="2" w:tplc="04090005" w:tentative="1">
+      <w:start w:val="1"/>
+      <w:numFmt w:val="bullet"/>
+      <w:lvlText w:val=""/>
+      <w:lvlJc w:val="left"/>
+      <w:pPr>
+        <w:ind w:left="2160" w:hanging="360"/>
+      </w:pPr>
+      <w:rPr>
+        <w:rFonts w:ascii="Wingdings" w:hAnsi="Wingdings" w:hint="default"/>
+      </w:rPr>
+    </w:lvl>
+    <w:lvl w:ilvl="3" w:tplc="04090001" w:tentative="1">
+      <w:start w:val="1"/>
+      <w:numFmt w:val="bullet"/>
+      <w:lvlText w:val=""/>
+      <w:lvlJc w:val="left"/>
+      <w:pPr>
+        <w:ind w:left="2880" w:hanging="360"/>
+      </w:pPr>
+      <w:rPr>
+        <w:rFonts w:ascii="Symbol" w:hAnsi="Symbol" w:hint="default"/>
+      </w:rPr>
+    </w:lvl>
+    <w:lvl w:ilvl="4" w:tplc="04090003" w:tentative="1">
+      <w:start w:val="1"/>
+      <w:numFmt w:val="bullet"/>
+      <w:lvlText w:val="o"/>
+      <w:lvlJc w:val="left"/>
+      <w:pPr>
+        <w:ind w:left="3600" w:hanging="360"/>
+      </w:pPr>
+      <w:rPr>
+        <w:rFonts w:ascii="Courier New" w:hAnsi="Courier New" w:cs="Courier New" w:hint="default"/>
+      </w:rPr>
+    </w:lvl>
+    <w:lvl w:ilvl="5" w:tplc="04090005" w:tentative="1">
+      <w:start w:val="1"/>
+      <w:numFmt w:val="bullet"/>
+      <w:lvlText w:val=""/>
+      <w:lvlJc w:val="left"/>
+      <w:pPr>
+        <w:ind w:left="4320" w:hanging="360"/>
+      </w:pPr>
+      <w:rPr>
+        <w:rFonts w:ascii="Wingdings" w:hAnsi="Wingdings" w:hint="default"/>
+      </w:rPr>
+    </w:lvl>
+    <w:lvl w:ilvl="6" w:tplc="04090001" w:tentative="1">
+      <w:start w:val="1"/>
+      <w:numFmt w:val="bullet"/>
+      <w:lvlText w:val=""/>
+      <w:lvlJc w:val="left"/>
+      <w:pPr>
+        <w:ind w:left="5040" w:hanging="360"/>
+      </w:pPr>
+      <w:rPr>
+        <w:rFonts w:ascii="Symbol" w:hAnsi="Symbol" w:hint="default"/>
+      </w:rPr>
+    </w:lvl>
+    <w:lvl w:ilvl="7" w:tplc="04090003" w:tentative="1">
+      <w:start w:val="1"/>
+      <w:numFmt w:val="bullet"/>
+      <w:lvlText w:val="o"/>
+      <w:lvlJc w:val="left"/>
+      <w:pPr>
+        <w:ind w:left="5760" w:hanging="360"/>
+      </w:pPr>
+      <w:rPr>
+        <w:rFonts w:ascii="Courier New" w:hAnsi="Courier New" w:cs="Courier New" w:hint="default"/>
+      </w:rPr>
+    </w:lvl>
+    <w:lvl w:ilvl="8" w:tplc="04090005" w:tentative="1">
+      <w:start w:val="1"/>
+      <w:numFmt w:val="bullet"/>
+      <w:lvlText w:val=""/>
+      <w:lvlJc w:val="left"/>
+      <w:pPr>
+        <w:ind w:left="6480" w:hanging="360"/>
+      </w:pPr>
+      <w:rPr>
+        <w:rFonts w:ascii="Wingdings" w:hAnsi="Wingdings" w:hint="default"/>
+      </w:rPr>
+    </w:lvl>
+  </w:abstractNum>
+  <w:abstractNum w:abstractNumId="1" w15:restartNumberingAfterBreak="0">
     <w:nsid w:val="0D582553"/>
     <w:multiLevelType w:val="hybridMultilevel"/>
     <w:tmpl w:val="7C46EF56"/>
@@ -2513,7 +2419,231 @@
       </w:rPr>
     </w:lvl>
   </w:abstractNum>
-  <w:abstractNum w:abstractNumId="1" w15:restartNumberingAfterBreak="0">
+  <w:abstractNum w:abstractNumId="2" w15:restartNumberingAfterBreak="0">
+    <w:nsid w:val="0F0B469B"/>
+    <w:multiLevelType w:val="hybridMultilevel"/>
+    <w:tmpl w:val="BAA4A7B4"/>
+    <w:lvl w:ilvl="0" w:tplc="51C44398">
+      <w:numFmt w:val="bullet"/>
+      <w:lvlText w:val="•"/>
+      <w:lvlJc w:val="left"/>
+      <w:pPr>
+        <w:ind w:left="1440" w:hanging="720"/>
+      </w:pPr>
+      <w:rPr>
+        <w:rFonts w:ascii="Times New Roman" w:eastAsia="Times New Roman" w:hAnsi="Times New Roman" w:cs="Times New Roman" w:hint="default"/>
+      </w:rPr>
+    </w:lvl>
+    <w:lvl w:ilvl="1" w:tplc="04090003" w:tentative="1">
+      <w:start w:val="1"/>
+      <w:numFmt w:val="bullet"/>
+      <w:lvlText w:val="o"/>
+      <w:lvlJc w:val="left"/>
+      <w:pPr>
+        <w:ind w:left="1800" w:hanging="360"/>
+      </w:pPr>
+      <w:rPr>
+        <w:rFonts w:ascii="Courier New" w:hAnsi="Courier New" w:cs="Courier New" w:hint="default"/>
+      </w:rPr>
+    </w:lvl>
+    <w:lvl w:ilvl="2" w:tplc="04090005" w:tentative="1">
+      <w:start w:val="1"/>
+      <w:numFmt w:val="bullet"/>
+      <w:lvlText w:val=""/>
+      <w:lvlJc w:val="left"/>
+      <w:pPr>
+        <w:ind w:left="2520" w:hanging="360"/>
+      </w:pPr>
+      <w:rPr>
+        <w:rFonts w:ascii="Wingdings" w:hAnsi="Wingdings" w:hint="default"/>
+      </w:rPr>
+    </w:lvl>
+    <w:lvl w:ilvl="3" w:tplc="04090001" w:tentative="1">
+      <w:start w:val="1"/>
+      <w:numFmt w:val="bullet"/>
+      <w:lvlText w:val=""/>
+      <w:lvlJc w:val="left"/>
+      <w:pPr>
+        <w:ind w:left="3240" w:hanging="360"/>
+      </w:pPr>
+      <w:rPr>
+        <w:rFonts w:ascii="Symbol" w:hAnsi="Symbol" w:hint="default"/>
+      </w:rPr>
+    </w:lvl>
+    <w:lvl w:ilvl="4" w:tplc="04090003" w:tentative="1">
+      <w:start w:val="1"/>
+      <w:numFmt w:val="bullet"/>
+      <w:lvlText w:val="o"/>
+      <w:lvlJc w:val="left"/>
+      <w:pPr>
+        <w:ind w:left="3960" w:hanging="360"/>
+      </w:pPr>
+      <w:rPr>
+        <w:rFonts w:ascii="Courier New" w:hAnsi="Courier New" w:cs="Courier New" w:hint="default"/>
+      </w:rPr>
+    </w:lvl>
+    <w:lvl w:ilvl="5" w:tplc="04090005" w:tentative="1">
+      <w:start w:val="1"/>
+      <w:numFmt w:val="bullet"/>
+      <w:lvlText w:val=""/>
+      <w:lvlJc w:val="left"/>
+      <w:pPr>
+        <w:ind w:left="4680" w:hanging="360"/>
+      </w:pPr>
+      <w:rPr>
+        <w:rFonts w:ascii="Wingdings" w:hAnsi="Wingdings" w:hint="default"/>
+      </w:rPr>
+    </w:lvl>
+    <w:lvl w:ilvl="6" w:tplc="04090001" w:tentative="1">
+      <w:start w:val="1"/>
+      <w:numFmt w:val="bullet"/>
+      <w:lvlText w:val=""/>
+      <w:lvlJc w:val="left"/>
+      <w:pPr>
+        <w:ind w:left="5400" w:hanging="360"/>
+      </w:pPr>
+      <w:rPr>
+        <w:rFonts w:ascii="Symbol" w:hAnsi="Symbol" w:hint="default"/>
+      </w:rPr>
+    </w:lvl>
+    <w:lvl w:ilvl="7" w:tplc="04090003" w:tentative="1">
+      <w:start w:val="1"/>
+      <w:numFmt w:val="bullet"/>
+      <w:lvlText w:val="o"/>
+      <w:lvlJc w:val="left"/>
+      <w:pPr>
+        <w:ind w:left="6120" w:hanging="360"/>
+      </w:pPr>
+      <w:rPr>
+        <w:rFonts w:ascii="Courier New" w:hAnsi="Courier New" w:cs="Courier New" w:hint="default"/>
+      </w:rPr>
+    </w:lvl>
+    <w:lvl w:ilvl="8" w:tplc="04090005" w:tentative="1">
+      <w:start w:val="1"/>
+      <w:numFmt w:val="bullet"/>
+      <w:lvlText w:val=""/>
+      <w:lvlJc w:val="left"/>
+      <w:pPr>
+        <w:ind w:left="6840" w:hanging="360"/>
+      </w:pPr>
+      <w:rPr>
+        <w:rFonts w:ascii="Wingdings" w:hAnsi="Wingdings" w:hint="default"/>
+      </w:rPr>
+    </w:lvl>
+  </w:abstractNum>
+  <w:abstractNum w:abstractNumId="3" w15:restartNumberingAfterBreak="0">
+    <w:nsid w:val="1B972D29"/>
+    <w:multiLevelType w:val="hybridMultilevel"/>
+    <w:tmpl w:val="888CFB92"/>
+    <w:lvl w:ilvl="0" w:tplc="51C44398">
+      <w:numFmt w:val="bullet"/>
+      <w:lvlText w:val="•"/>
+      <w:lvlJc w:val="left"/>
+      <w:pPr>
+        <w:ind w:left="1080" w:hanging="720"/>
+      </w:pPr>
+      <w:rPr>
+        <w:rFonts w:ascii="Times New Roman" w:eastAsia="Times New Roman" w:hAnsi="Times New Roman" w:cs="Times New Roman" w:hint="default"/>
+      </w:rPr>
+    </w:lvl>
+    <w:lvl w:ilvl="1" w:tplc="04090003" w:tentative="1">
+      <w:start w:val="1"/>
+      <w:numFmt w:val="bullet"/>
+      <w:lvlText w:val="o"/>
+      <w:lvlJc w:val="left"/>
+      <w:pPr>
+        <w:ind w:left="1440" w:hanging="360"/>
+      </w:pPr>
+      <w:rPr>
+        <w:rFonts w:ascii="Courier New" w:hAnsi="Courier New" w:cs="Courier New" w:hint="default"/>
+      </w:rPr>
+    </w:lvl>
+    <w:lvl w:ilvl="2" w:tplc="04090005" w:tentative="1">
+      <w:start w:val="1"/>
+      <w:numFmt w:val="bullet"/>
+      <w:lvlText w:val=""/>
+      <w:lvlJc w:val="left"/>
+      <w:pPr>
+        <w:ind w:left="2160" w:hanging="360"/>
+      </w:pPr>
+      <w:rPr>
+        <w:rFonts w:ascii="Wingdings" w:hAnsi="Wingdings" w:hint="default"/>
+      </w:rPr>
+    </w:lvl>
+    <w:lvl w:ilvl="3" w:tplc="04090001" w:tentative="1">
+      <w:start w:val="1"/>
+      <w:numFmt w:val="bullet"/>
+      <w:lvlText w:val=""/>
+      <w:lvlJc w:val="left"/>
+      <w:pPr>
+        <w:ind w:left="2880" w:hanging="360"/>
+      </w:pPr>
+      <w:rPr>
+        <w:rFonts w:ascii="Symbol" w:hAnsi="Symbol" w:hint="default"/>
+      </w:rPr>
+    </w:lvl>
+    <w:lvl w:ilvl="4" w:tplc="04090003" w:tentative="1">
+      <w:start w:val="1"/>
+      <w:numFmt w:val="bullet"/>
+      <w:lvlText w:val="o"/>
+      <w:lvlJc w:val="left"/>
+      <w:pPr>
+        <w:ind w:left="3600" w:hanging="360"/>
+      </w:pPr>
+      <w:rPr>
+        <w:rFonts w:ascii="Courier New" w:hAnsi="Courier New" w:cs="Courier New" w:hint="default"/>
+      </w:rPr>
+    </w:lvl>
+    <w:lvl w:ilvl="5" w:tplc="04090005" w:tentative="1">
+      <w:start w:val="1"/>
+      <w:numFmt w:val="bullet"/>
+      <w:lvlText w:val=""/>
+      <w:lvlJc w:val="left"/>
+      <w:pPr>
+        <w:ind w:left="4320" w:hanging="360"/>
+      </w:pPr>
+      <w:rPr>
+        <w:rFonts w:ascii="Wingdings" w:hAnsi="Wingdings" w:hint="default"/>
+      </w:rPr>
+    </w:lvl>
+    <w:lvl w:ilvl="6" w:tplc="04090001" w:tentative="1">
+      <w:start w:val="1"/>
+      <w:numFmt w:val="bullet"/>
+      <w:lvlText w:val=""/>
+      <w:lvlJc w:val="left"/>
+      <w:pPr>
+        <w:ind w:left="5040" w:hanging="360"/>
+      </w:pPr>
+      <w:rPr>
+        <w:rFonts w:ascii="Symbol" w:hAnsi="Symbol" w:hint="default"/>
+      </w:rPr>
+    </w:lvl>
+    <w:lvl w:ilvl="7" w:tplc="04090003" w:tentative="1">
+      <w:start w:val="1"/>
+      <w:numFmt w:val="bullet"/>
+      <w:lvlText w:val="o"/>
+      <w:lvlJc w:val="left"/>
+      <w:pPr>
+        <w:ind w:left="5760" w:hanging="360"/>
+      </w:pPr>
+      <w:rPr>
+        <w:rFonts w:ascii="Courier New" w:hAnsi="Courier New" w:cs="Courier New" w:hint="default"/>
+      </w:rPr>
+    </w:lvl>
+    <w:lvl w:ilvl="8" w:tplc="04090005" w:tentative="1">
+      <w:start w:val="1"/>
+      <w:numFmt w:val="bullet"/>
+      <w:lvlText w:val=""/>
+      <w:lvlJc w:val="left"/>
+      <w:pPr>
+        <w:ind w:left="6480" w:hanging="360"/>
+      </w:pPr>
+      <w:rPr>
+        <w:rFonts w:ascii="Wingdings" w:hAnsi="Wingdings" w:hint="default"/>
+      </w:rPr>
+    </w:lvl>
+  </w:abstractNum>
+  <w:abstractNum w:abstractNumId="4" w15:restartNumberingAfterBreak="0">
     <w:nsid w:val="2321676A"/>
     <w:multiLevelType w:val="hybridMultilevel"/>
     <w:tmpl w:val="D7206EDA"/>
@@ -2602,10 +2732,10 @@
       </w:pPr>
     </w:lvl>
   </w:abstractNum>
-  <w:abstractNum w:abstractNumId="2" w15:restartNumberingAfterBreak="0">
+  <w:abstractNum w:abstractNumId="5" w15:restartNumberingAfterBreak="0">
     <w:nsid w:val="26B64590"/>
     <w:multiLevelType w:val="hybridMultilevel"/>
-    <w:tmpl w:val="E95AE978"/>
+    <w:tmpl w:val="B3C04E10"/>
     <w:lvl w:ilvl="0" w:tplc="04090001">
       <w:start w:val="1"/>
       <w:numFmt w:val="bullet"/>
@@ -2715,7 +2845,119 @@
       </w:rPr>
     </w:lvl>
   </w:abstractNum>
-  <w:abstractNum w:abstractNumId="3" w15:restartNumberingAfterBreak="0">
+  <w:abstractNum w:abstractNumId="6" w15:restartNumberingAfterBreak="0">
+    <w:nsid w:val="27A77C0B"/>
+    <w:multiLevelType w:val="hybridMultilevel"/>
+    <w:tmpl w:val="FE023BC0"/>
+    <w:lvl w:ilvl="0" w:tplc="51C44398">
+      <w:numFmt w:val="bullet"/>
+      <w:lvlText w:val="•"/>
+      <w:lvlJc w:val="left"/>
+      <w:pPr>
+        <w:ind w:left="1080" w:hanging="720"/>
+      </w:pPr>
+      <w:rPr>
+        <w:rFonts w:ascii="Times New Roman" w:eastAsia="Times New Roman" w:hAnsi="Times New Roman" w:cs="Times New Roman" w:hint="default"/>
+      </w:rPr>
+    </w:lvl>
+    <w:lvl w:ilvl="1" w:tplc="04090003">
+      <w:start w:val="1"/>
+      <w:numFmt w:val="bullet"/>
+      <w:lvlText w:val="o"/>
+      <w:lvlJc w:val="left"/>
+      <w:pPr>
+        <w:ind w:left="1440" w:hanging="360"/>
+      </w:pPr>
+      <w:rPr>
+        <w:rFonts w:ascii="Courier New" w:hAnsi="Courier New" w:cs="Courier New" w:hint="default"/>
+      </w:rPr>
+    </w:lvl>
+    <w:lvl w:ilvl="2" w:tplc="04090005" w:tentative="1">
+      <w:start w:val="1"/>
+      <w:numFmt w:val="bullet"/>
+      <w:lvlText w:val=""/>
+      <w:lvlJc w:val="left"/>
+      <w:pPr>
+        <w:ind w:left="2160" w:hanging="360"/>
+      </w:pPr>
+      <w:rPr>
+        <w:rFonts w:ascii="Wingdings" w:hAnsi="Wingdings" w:hint="default"/>
+      </w:rPr>
+    </w:lvl>
+    <w:lvl w:ilvl="3" w:tplc="04090001" w:tentative="1">
+      <w:start w:val="1"/>
+      <w:numFmt w:val="bullet"/>
+      <w:lvlText w:val=""/>
+      <w:lvlJc w:val="left"/>
+      <w:pPr>
+        <w:ind w:left="2880" w:hanging="360"/>
+      </w:pPr>
+      <w:rPr>
+        <w:rFonts w:ascii="Symbol" w:hAnsi="Symbol" w:hint="default"/>
+      </w:rPr>
+    </w:lvl>
+    <w:lvl w:ilvl="4" w:tplc="04090003" w:tentative="1">
+      <w:start w:val="1"/>
+      <w:numFmt w:val="bullet"/>
+      <w:lvlText w:val="o"/>
+      <w:lvlJc w:val="left"/>
+      <w:pPr>
+        <w:ind w:left="3600" w:hanging="360"/>
+      </w:pPr>
+      <w:rPr>
+        <w:rFonts w:ascii="Courier New" w:hAnsi="Courier New" w:cs="Courier New" w:hint="default"/>
+      </w:rPr>
+    </w:lvl>
+    <w:lvl w:ilvl="5" w:tplc="04090005" w:tentative="1">
+      <w:start w:val="1"/>
+      <w:numFmt w:val="bullet"/>
+      <w:lvlText w:val=""/>
+      <w:lvlJc w:val="left"/>
+      <w:pPr>
+        <w:ind w:left="4320" w:hanging="360"/>
+      </w:pPr>
+      <w:rPr>
+        <w:rFonts w:ascii="Wingdings" w:hAnsi="Wingdings" w:hint="default"/>
+      </w:rPr>
+    </w:lvl>
+    <w:lvl w:ilvl="6" w:tplc="04090001" w:tentative="1">
+      <w:start w:val="1"/>
+      <w:numFmt w:val="bullet"/>
+      <w:lvlText w:val=""/>
+      <w:lvlJc w:val="left"/>
+      <w:pPr>
+        <w:ind w:left="5040" w:hanging="360"/>
+      </w:pPr>
+      <w:rPr>
+        <w:rFonts w:ascii="Symbol" w:hAnsi="Symbol" w:hint="default"/>
+      </w:rPr>
+    </w:lvl>
+    <w:lvl w:ilvl="7" w:tplc="04090003" w:tentative="1">
+      <w:start w:val="1"/>
+      <w:numFmt w:val="bullet"/>
+      <w:lvlText w:val="o"/>
+      <w:lvlJc w:val="left"/>
+      <w:pPr>
+        <w:ind w:left="5760" w:hanging="360"/>
+      </w:pPr>
+      <w:rPr>
+        <w:rFonts w:ascii="Courier New" w:hAnsi="Courier New" w:cs="Courier New" w:hint="default"/>
+      </w:rPr>
+    </w:lvl>
+    <w:lvl w:ilvl="8" w:tplc="04090005" w:tentative="1">
+      <w:start w:val="1"/>
+      <w:numFmt w:val="bullet"/>
+      <w:lvlText w:val=""/>
+      <w:lvlJc w:val="left"/>
+      <w:pPr>
+        <w:ind w:left="6480" w:hanging="360"/>
+      </w:pPr>
+      <w:rPr>
+        <w:rFonts w:ascii="Wingdings" w:hAnsi="Wingdings" w:hint="default"/>
+      </w:rPr>
+    </w:lvl>
+  </w:abstractNum>
+  <w:abstractNum w:abstractNumId="7" w15:restartNumberingAfterBreak="0">
     <w:nsid w:val="28881DEA"/>
     <w:multiLevelType w:val="hybridMultilevel"/>
     <w:tmpl w:val="B77A546A"/>
@@ -2828,7 +3070,119 @@
       </w:rPr>
     </w:lvl>
   </w:abstractNum>
-  <w:abstractNum w:abstractNumId="4" w15:restartNumberingAfterBreak="0">
+  <w:abstractNum w:abstractNumId="8" w15:restartNumberingAfterBreak="0">
+    <w:nsid w:val="2F17435C"/>
+    <w:multiLevelType w:val="hybridMultilevel"/>
+    <w:tmpl w:val="849CC4F8"/>
+    <w:lvl w:ilvl="0" w:tplc="51C44398">
+      <w:numFmt w:val="bullet"/>
+      <w:lvlText w:val="•"/>
+      <w:lvlJc w:val="left"/>
+      <w:pPr>
+        <w:ind w:left="1080" w:hanging="720"/>
+      </w:pPr>
+      <w:rPr>
+        <w:rFonts w:ascii="Times New Roman" w:eastAsia="Times New Roman" w:hAnsi="Times New Roman" w:cs="Times New Roman" w:hint="default"/>
+      </w:rPr>
+    </w:lvl>
+    <w:lvl w:ilvl="1" w:tplc="04090003" w:tentative="1">
+      <w:start w:val="1"/>
+      <w:numFmt w:val="bullet"/>
+      <w:lvlText w:val="o"/>
+      <w:lvlJc w:val="left"/>
+      <w:pPr>
+        <w:ind w:left="1440" w:hanging="360"/>
+      </w:pPr>
+      <w:rPr>
+        <w:rFonts w:ascii="Courier New" w:hAnsi="Courier New" w:cs="Courier New" w:hint="default"/>
+      </w:rPr>
+    </w:lvl>
+    <w:lvl w:ilvl="2" w:tplc="04090005" w:tentative="1">
+      <w:start w:val="1"/>
+      <w:numFmt w:val="bullet"/>
+      <w:lvlText w:val=""/>
+      <w:lvlJc w:val="left"/>
+      <w:pPr>
+        <w:ind w:left="2160" w:hanging="360"/>
+      </w:pPr>
+      <w:rPr>
+        <w:rFonts w:ascii="Wingdings" w:hAnsi="Wingdings" w:hint="default"/>
+      </w:rPr>
+    </w:lvl>
+    <w:lvl w:ilvl="3" w:tplc="04090001" w:tentative="1">
+      <w:start w:val="1"/>
+      <w:numFmt w:val="bullet"/>
+      <w:lvlText w:val=""/>
+      <w:lvlJc w:val="left"/>
+      <w:pPr>
+        <w:ind w:left="2880" w:hanging="360"/>
+      </w:pPr>
+      <w:rPr>
+        <w:rFonts w:ascii="Symbol" w:hAnsi="Symbol" w:hint="default"/>
+      </w:rPr>
+    </w:lvl>
+    <w:lvl w:ilvl="4" w:tplc="04090003" w:tentative="1">
+      <w:start w:val="1"/>
+      <w:numFmt w:val="bullet"/>
+      <w:lvlText w:val="o"/>
+      <w:lvlJc w:val="left"/>
+      <w:pPr>
+        <w:ind w:left="3600" w:hanging="360"/>
+      </w:pPr>
+      <w:rPr>
+        <w:rFonts w:ascii="Courier New" w:hAnsi="Courier New" w:cs="Courier New" w:hint="default"/>
+      </w:rPr>
+    </w:lvl>
+    <w:lvl w:ilvl="5" w:tplc="04090005" w:tentative="1">
+      <w:start w:val="1"/>
+      <w:numFmt w:val="bullet"/>
+      <w:lvlText w:val=""/>
+      <w:lvlJc w:val="left"/>
+      <w:pPr>
+        <w:ind w:left="4320" w:hanging="360"/>
+      </w:pPr>
+      <w:rPr>
+        <w:rFonts w:ascii="Wingdings" w:hAnsi="Wingdings" w:hint="default"/>
+      </w:rPr>
+    </w:lvl>
+    <w:lvl w:ilvl="6" w:tplc="04090001" w:tentative="1">
+      <w:start w:val="1"/>
+      <w:numFmt w:val="bullet"/>
+      <w:lvlText w:val=""/>
+      <w:lvlJc w:val="left"/>
+      <w:pPr>
+        <w:ind w:left="5040" w:hanging="360"/>
+      </w:pPr>
+      <w:rPr>
+        <w:rFonts w:ascii="Symbol" w:hAnsi="Symbol" w:hint="default"/>
+      </w:rPr>
+    </w:lvl>
+    <w:lvl w:ilvl="7" w:tplc="04090003" w:tentative="1">
+      <w:start w:val="1"/>
+      <w:numFmt w:val="bullet"/>
+      <w:lvlText w:val="o"/>
+      <w:lvlJc w:val="left"/>
+      <w:pPr>
+        <w:ind w:left="5760" w:hanging="360"/>
+      </w:pPr>
+      <w:rPr>
+        <w:rFonts w:ascii="Courier New" w:hAnsi="Courier New" w:cs="Courier New" w:hint="default"/>
+      </w:rPr>
+    </w:lvl>
+    <w:lvl w:ilvl="8" w:tplc="04090005" w:tentative="1">
+      <w:start w:val="1"/>
+      <w:numFmt w:val="bullet"/>
+      <w:lvlText w:val=""/>
+      <w:lvlJc w:val="left"/>
+      <w:pPr>
+        <w:ind w:left="6480" w:hanging="360"/>
+      </w:pPr>
+      <w:rPr>
+        <w:rFonts w:ascii="Wingdings" w:hAnsi="Wingdings" w:hint="default"/>
+      </w:rPr>
+    </w:lvl>
+  </w:abstractNum>
+  <w:abstractNum w:abstractNumId="9" w15:restartNumberingAfterBreak="0">
     <w:nsid w:val="306F44A8"/>
     <w:multiLevelType w:val="hybridMultilevel"/>
     <w:tmpl w:val="22C669D8"/>
@@ -2920,7 +3274,119 @@
       </w:pPr>
     </w:lvl>
   </w:abstractNum>
-  <w:abstractNum w:abstractNumId="5" w15:restartNumberingAfterBreak="0">
+  <w:abstractNum w:abstractNumId="10" w15:restartNumberingAfterBreak="0">
+    <w:nsid w:val="46683775"/>
+    <w:multiLevelType w:val="hybridMultilevel"/>
+    <w:tmpl w:val="65CCB482"/>
+    <w:lvl w:ilvl="0" w:tplc="51C44398">
+      <w:numFmt w:val="bullet"/>
+      <w:lvlText w:val="•"/>
+      <w:lvlJc w:val="left"/>
+      <w:pPr>
+        <w:ind w:left="1440" w:hanging="720"/>
+      </w:pPr>
+      <w:rPr>
+        <w:rFonts w:ascii="Times New Roman" w:eastAsia="Times New Roman" w:hAnsi="Times New Roman" w:cs="Times New Roman" w:hint="default"/>
+      </w:rPr>
+    </w:lvl>
+    <w:lvl w:ilvl="1" w:tplc="04090003" w:tentative="1">
+      <w:start w:val="1"/>
+      <w:numFmt w:val="bullet"/>
+      <w:lvlText w:val="o"/>
+      <w:lvlJc w:val="left"/>
+      <w:pPr>
+        <w:ind w:left="1800" w:hanging="360"/>
+      </w:pPr>
+      <w:rPr>
+        <w:rFonts w:ascii="Courier New" w:hAnsi="Courier New" w:cs="Courier New" w:hint="default"/>
+      </w:rPr>
+    </w:lvl>
+    <w:lvl w:ilvl="2" w:tplc="04090005" w:tentative="1">
+      <w:start w:val="1"/>
+      <w:numFmt w:val="bullet"/>
+      <w:lvlText w:val=""/>
+      <w:lvlJc w:val="left"/>
+      <w:pPr>
+        <w:ind w:left="2520" w:hanging="360"/>
+      </w:pPr>
+      <w:rPr>
+        <w:rFonts w:ascii="Wingdings" w:hAnsi="Wingdings" w:hint="default"/>
+      </w:rPr>
+    </w:lvl>
+    <w:lvl w:ilvl="3" w:tplc="04090001" w:tentative="1">
+      <w:start w:val="1"/>
+      <w:numFmt w:val="bullet"/>
+      <w:lvlText w:val=""/>
+      <w:lvlJc w:val="left"/>
+      <w:pPr>
+        <w:ind w:left="3240" w:hanging="360"/>
+      </w:pPr>
+      <w:rPr>
+        <w:rFonts w:ascii="Symbol" w:hAnsi="Symbol" w:hint="default"/>
+      </w:rPr>
+    </w:lvl>
+    <w:lvl w:ilvl="4" w:tplc="04090003" w:tentative="1">
+      <w:start w:val="1"/>
+      <w:numFmt w:val="bullet"/>
+      <w:lvlText w:val="o"/>
+      <w:lvlJc w:val="left"/>
+      <w:pPr>
+        <w:ind w:left="3960" w:hanging="360"/>
+      </w:pPr>
+      <w:rPr>
+        <w:rFonts w:ascii="Courier New" w:hAnsi="Courier New" w:cs="Courier New" w:hint="default"/>
+      </w:rPr>
+    </w:lvl>
+    <w:lvl w:ilvl="5" w:tplc="04090005" w:tentative="1">
+      <w:start w:val="1"/>
+      <w:numFmt w:val="bullet"/>
+      <w:lvlText w:val=""/>
+      <w:lvlJc w:val="left"/>
+      <w:pPr>
+        <w:ind w:left="4680" w:hanging="360"/>
+      </w:pPr>
+      <w:rPr>
+        <w:rFonts w:ascii="Wingdings" w:hAnsi="Wingdings" w:hint="default"/>
+      </w:rPr>
+    </w:lvl>
+    <w:lvl w:ilvl="6" w:tplc="04090001" w:tentative="1">
+      <w:start w:val="1"/>
+      <w:numFmt w:val="bullet"/>
+      <w:lvlText w:val=""/>
+      <w:lvlJc w:val="left"/>
+      <w:pPr>
+        <w:ind w:left="5400" w:hanging="360"/>
+      </w:pPr>
+      <w:rPr>
+        <w:rFonts w:ascii="Symbol" w:hAnsi="Symbol" w:hint="default"/>
+      </w:rPr>
+    </w:lvl>
+    <w:lvl w:ilvl="7" w:tplc="04090003" w:tentative="1">
+      <w:start w:val="1"/>
+      <w:numFmt w:val="bullet"/>
+      <w:lvlText w:val="o"/>
+      <w:lvlJc w:val="left"/>
+      <w:pPr>
+        <w:ind w:left="6120" w:hanging="360"/>
+      </w:pPr>
+      <w:rPr>
+        <w:rFonts w:ascii="Courier New" w:hAnsi="Courier New" w:cs="Courier New" w:hint="default"/>
+      </w:rPr>
+    </w:lvl>
+    <w:lvl w:ilvl="8" w:tplc="04090005" w:tentative="1">
+      <w:start w:val="1"/>
+      <w:numFmt w:val="bullet"/>
+      <w:lvlText w:val=""/>
+      <w:lvlJc w:val="left"/>
+      <w:pPr>
+        <w:ind w:left="6840" w:hanging="360"/>
+      </w:pPr>
+      <w:rPr>
+        <w:rFonts w:ascii="Wingdings" w:hAnsi="Wingdings" w:hint="default"/>
+      </w:rPr>
+    </w:lvl>
+  </w:abstractNum>
+  <w:abstractNum w:abstractNumId="11" w15:restartNumberingAfterBreak="0">
     <w:nsid w:val="4B6C40A4"/>
     <w:multiLevelType w:val="multilevel"/>
     <w:tmpl w:val="E95AE978"/>
@@ -3034,7 +3500,7 @@
       </w:rPr>
     </w:lvl>
   </w:abstractNum>
-  <w:abstractNum w:abstractNumId="6" w15:restartNumberingAfterBreak="0">
+  <w:abstractNum w:abstractNumId="12" w15:restartNumberingAfterBreak="0">
     <w:nsid w:val="4FCE67B4"/>
     <w:multiLevelType w:val="hybridMultilevel"/>
     <w:tmpl w:val="609EEE26"/>
@@ -3123,7 +3589,7 @@
       </w:pPr>
     </w:lvl>
   </w:abstractNum>
-  <w:abstractNum w:abstractNumId="7" w15:restartNumberingAfterBreak="0">
+  <w:abstractNum w:abstractNumId="13" w15:restartNumberingAfterBreak="0">
     <w:nsid w:val="587F460A"/>
     <w:multiLevelType w:val="hybridMultilevel"/>
     <w:tmpl w:val="D3FE523A"/>
@@ -3236,8 +3702,120 @@
       </w:rPr>
     </w:lvl>
   </w:abstractNum>
+  <w:abstractNum w:abstractNumId="14" w15:restartNumberingAfterBreak="0">
+    <w:nsid w:val="760A33F5"/>
+    <w:multiLevelType w:val="hybridMultilevel"/>
+    <w:tmpl w:val="73AAA176"/>
+    <w:lvl w:ilvl="0" w:tplc="51C44398">
+      <w:numFmt w:val="bullet"/>
+      <w:lvlText w:val="•"/>
+      <w:lvlJc w:val="left"/>
+      <w:pPr>
+        <w:ind w:left="1080" w:hanging="720"/>
+      </w:pPr>
+      <w:rPr>
+        <w:rFonts w:ascii="Times New Roman" w:eastAsia="Times New Roman" w:hAnsi="Times New Roman" w:cs="Times New Roman" w:hint="default"/>
+      </w:rPr>
+    </w:lvl>
+    <w:lvl w:ilvl="1" w:tplc="04090003" w:tentative="1">
+      <w:start w:val="1"/>
+      <w:numFmt w:val="bullet"/>
+      <w:lvlText w:val="o"/>
+      <w:lvlJc w:val="left"/>
+      <w:pPr>
+        <w:ind w:left="1440" w:hanging="360"/>
+      </w:pPr>
+      <w:rPr>
+        <w:rFonts w:ascii="Courier New" w:hAnsi="Courier New" w:cs="Courier New" w:hint="default"/>
+      </w:rPr>
+    </w:lvl>
+    <w:lvl w:ilvl="2" w:tplc="04090005" w:tentative="1">
+      <w:start w:val="1"/>
+      <w:numFmt w:val="bullet"/>
+      <w:lvlText w:val=""/>
+      <w:lvlJc w:val="left"/>
+      <w:pPr>
+        <w:ind w:left="2160" w:hanging="360"/>
+      </w:pPr>
+      <w:rPr>
+        <w:rFonts w:ascii="Wingdings" w:hAnsi="Wingdings" w:hint="default"/>
+      </w:rPr>
+    </w:lvl>
+    <w:lvl w:ilvl="3" w:tplc="04090001" w:tentative="1">
+      <w:start w:val="1"/>
+      <w:numFmt w:val="bullet"/>
+      <w:lvlText w:val=""/>
+      <w:lvlJc w:val="left"/>
+      <w:pPr>
+        <w:ind w:left="2880" w:hanging="360"/>
+      </w:pPr>
+      <w:rPr>
+        <w:rFonts w:ascii="Symbol" w:hAnsi="Symbol" w:hint="default"/>
+      </w:rPr>
+    </w:lvl>
+    <w:lvl w:ilvl="4" w:tplc="04090003" w:tentative="1">
+      <w:start w:val="1"/>
+      <w:numFmt w:val="bullet"/>
+      <w:lvlText w:val="o"/>
+      <w:lvlJc w:val="left"/>
+      <w:pPr>
+        <w:ind w:left="3600" w:hanging="360"/>
+      </w:pPr>
+      <w:rPr>
+        <w:rFonts w:ascii="Courier New" w:hAnsi="Courier New" w:cs="Courier New" w:hint="default"/>
+      </w:rPr>
+    </w:lvl>
+    <w:lvl w:ilvl="5" w:tplc="04090005" w:tentative="1">
+      <w:start w:val="1"/>
+      <w:numFmt w:val="bullet"/>
+      <w:lvlText w:val=""/>
+      <w:lvlJc w:val="left"/>
+      <w:pPr>
+        <w:ind w:left="4320" w:hanging="360"/>
+      </w:pPr>
+      <w:rPr>
+        <w:rFonts w:ascii="Wingdings" w:hAnsi="Wingdings" w:hint="default"/>
+      </w:rPr>
+    </w:lvl>
+    <w:lvl w:ilvl="6" w:tplc="04090001" w:tentative="1">
+      <w:start w:val="1"/>
+      <w:numFmt w:val="bullet"/>
+      <w:lvlText w:val=""/>
+      <w:lvlJc w:val="left"/>
+      <w:pPr>
+        <w:ind w:left="5040" w:hanging="360"/>
+      </w:pPr>
+      <w:rPr>
+        <w:rFonts w:ascii="Symbol" w:hAnsi="Symbol" w:hint="default"/>
+      </w:rPr>
+    </w:lvl>
+    <w:lvl w:ilvl="7" w:tplc="04090003" w:tentative="1">
+      <w:start w:val="1"/>
+      <w:numFmt w:val="bullet"/>
+      <w:lvlText w:val="o"/>
+      <w:lvlJc w:val="left"/>
+      <w:pPr>
+        <w:ind w:left="5760" w:hanging="360"/>
+      </w:pPr>
+      <w:rPr>
+        <w:rFonts w:ascii="Courier New" w:hAnsi="Courier New" w:cs="Courier New" w:hint="default"/>
+      </w:rPr>
+    </w:lvl>
+    <w:lvl w:ilvl="8" w:tplc="04090005" w:tentative="1">
+      <w:start w:val="1"/>
+      <w:numFmt w:val="bullet"/>
+      <w:lvlText w:val=""/>
+      <w:lvlJc w:val="left"/>
+      <w:pPr>
+        <w:ind w:left="6480" w:hanging="360"/>
+      </w:pPr>
+      <w:rPr>
+        <w:rFonts w:ascii="Wingdings" w:hAnsi="Wingdings" w:hint="default"/>
+      </w:rPr>
+    </w:lvl>
+  </w:abstractNum>
   <w:num w:numId="1" w16cid:durableId="119568560">
-    <w:abstractNumId w:val="1"/>
+    <w:abstractNumId w:val="4"/>
     <w:lvlOverride w:ilvl="0">
       <w:startOverride w:val="1"/>
     </w:lvlOverride>
@@ -3267,28 +3845,49 @@
     </w:lvlOverride>
   </w:num>
   <w:num w:numId="2" w16cid:durableId="10038863">
+    <w:abstractNumId w:val="5"/>
+  </w:num>
+  <w:num w:numId="3" w16cid:durableId="2136636215">
+    <w:abstractNumId w:val="1"/>
+  </w:num>
+  <w:num w:numId="4" w16cid:durableId="1447699544">
+    <w:abstractNumId w:val="12"/>
+  </w:num>
+  <w:num w:numId="5" w16cid:durableId="1580749493">
+    <w:abstractNumId w:val="13"/>
+  </w:num>
+  <w:num w:numId="6" w16cid:durableId="699478721">
+    <w:abstractNumId w:val="7"/>
+  </w:num>
+  <w:num w:numId="7" w16cid:durableId="1066955573">
+    <w:abstractNumId w:val="9"/>
+  </w:num>
+  <w:num w:numId="8" w16cid:durableId="1070007286">
+    <w:abstractNumId w:val="4"/>
+  </w:num>
+  <w:num w:numId="9" w16cid:durableId="200828022">
+    <w:abstractNumId w:val="11"/>
+  </w:num>
+  <w:num w:numId="10" w16cid:durableId="1087262871">
+    <w:abstractNumId w:val="0"/>
+  </w:num>
+  <w:num w:numId="11" w16cid:durableId="2064206536">
+    <w:abstractNumId w:val="8"/>
+  </w:num>
+  <w:num w:numId="12" w16cid:durableId="409473065">
+    <w:abstractNumId w:val="3"/>
+  </w:num>
+  <w:num w:numId="13" w16cid:durableId="874736160">
     <w:abstractNumId w:val="2"/>
   </w:num>
-  <w:num w:numId="3" w16cid:durableId="2136636215">
-    <w:abstractNumId w:val="0"/>
+  <w:num w:numId="14" w16cid:durableId="667099579">
+    <w:abstractNumId w:val="10"/>
   </w:num>
-  <w:num w:numId="4" w16cid:durableId="1447699544">
+  <w:num w:numId="15" w16cid:durableId="1127312565">
     <w:abstractNumId w:val="6"/>
   </w:num>
-  <w:num w:numId="5" w16cid:durableId="1580749493">
-    <w:abstractNumId w:val="7"/>
-  </w:num>
-  <w:num w:numId="6" w16cid:durableId="699478721">
-    <w:abstractNumId w:val="3"/>
-  </w:num>
-  <w:num w:numId="7" w16cid:durableId="1066955573">
-    <w:abstractNumId w:val="4"/>
-  </w:num>
-  <w:num w:numId="8" w16cid:durableId="1070007286">
-    <w:abstractNumId w:val="1"/>
-  </w:num>
-  <w:num w:numId="9" w16cid:durableId="200828022">
-    <w:abstractNumId w:val="5"/>
+  <w:num w:numId="16" w16cid:durableId="638263075">
+    <w:abstractNumId w:val="14"/>
   </w:num>
 </w:numbering>
 </file>

</xml_diff>